<commit_message>
a few more updates
</commit_message>
<xml_diff>
--- a/PopHlt650-089.docx
+++ b/PopHlt650-089.docx
@@ -4028,14 +4028,63 @@
                 <w:szCs w:val="18"/>
               </w:rPr>
             </w:pPr>
+            <w:hyperlink r:id="rId44" w:history="1">
+              <w:r>
+                <w:rPr>
+                  <w:rStyle w:val="Hyperlink"/>
+                  <w:sz w:val="18"/>
+                  <w:szCs w:val="18"/>
+                </w:rPr>
+                <w:t>Intro to Quarto</w:t>
+              </w:r>
+            </w:hyperlink>
             <w:r>
               <w:rPr>
                 <w:color w:val="000000"/>
                 <w:sz w:val="18"/>
                 <w:szCs w:val="18"/>
               </w:rPr>
-              <w:t>Intro to Quarto and Markdown</w:t>
+              <w:t xml:space="preserve">  </w:t>
             </w:r>
+          </w:p>
+          <w:p>
+            <w:pPr>
+              <w:pStyle w:val="NormalWeb"/>
+              <w:jc w:val="center"/>
+              <w:rPr>
+                <w:color w:val="000000"/>
+                <w:sz w:val="18"/>
+                <w:szCs w:val="18"/>
+              </w:rPr>
+            </w:pPr>
+            <w:hyperlink r:id="rId45" w:history="1">
+              <w:r>
+                <w:rPr>
+                  <w:rStyle w:val="Hyperlink"/>
+                  <w:sz w:val="18"/>
+                  <w:szCs w:val="18"/>
+                </w:rPr>
+                <w:t xml:space="preserve">Rendering, </w:t>
+              </w:r>
+              <w:proofErr w:type="spellStart"/>
+              <w:r>
+                <w:rPr>
+                  <w:rStyle w:val="Hyperlink"/>
+                  <w:sz w:val="18"/>
+                  <w:szCs w:val="18"/>
+                </w:rPr>
+                <w:t>Renv</w:t>
+              </w:r>
+              <w:proofErr w:type="spellEnd"/>
+              <w:r>
+                <w:rPr>
+                  <w:rStyle w:val="Hyperlink"/>
+                  <w:sz w:val="18"/>
+                  <w:szCs w:val="18"/>
+                </w:rPr>
+                <w:t>, and R Projects</w:t>
+              </w:r>
+            </w:hyperlink>
           </w:p>
         </w:tc>
         <w:tc>
@@ -4150,7 +4199,7 @@
                 <w:szCs w:val="18"/>
               </w:rPr>
             </w:pPr>
-            <w:hyperlink r:id="rId44" w:history="1">
+            <w:hyperlink r:id="rId46" w:history="1">
               <w:r>
                 <w:rPr>
                   <w:rStyle w:val="Hyperlink"/>
@@ -4213,7 +4262,7 @@
                 <w:szCs w:val="18"/>
               </w:rPr>
             </w:pPr>
-            <w:hyperlink r:id="rId45" w:history="1">
+            <w:hyperlink r:id="rId47" w:history="1">
               <w:r>
                 <w:rPr>
                   <w:rStyle w:val="Hyperlink"/>
@@ -4385,7 +4434,7 @@
                 <w:szCs w:val="18"/>
               </w:rPr>
             </w:pPr>
-            <w:hyperlink r:id="rId46" w:history="1">
+            <w:hyperlink r:id="rId48" w:history="1">
               <w:r>
                 <w:rPr>
                   <w:rStyle w:val="Hyperlink"/>
@@ -4580,7 +4629,7 @@
                 <w:szCs w:val="18"/>
               </w:rPr>
             </w:pPr>
-            <w:hyperlink r:id="rId47" w:history="1">
+            <w:hyperlink r:id="rId49" w:history="1">
               <w:r>
                 <w:rPr>
                   <w:rStyle w:val="Hyperlink"/>
@@ -4740,7 +4789,7 @@
                 <w:szCs w:val="18"/>
               </w:rPr>
             </w:pPr>
-            <w:hyperlink r:id="rId48" w:history="1">
+            <w:hyperlink r:id="rId50" w:history="1">
               <w:r>
                 <w:rPr>
                   <w:rStyle w:val="Hyperlink"/>
@@ -4761,7 +4810,7 @@
                 <w:szCs w:val="18"/>
               </w:rPr>
             </w:pPr>
-            <w:hyperlink r:id="rId49" w:history="1">
+            <w:hyperlink r:id="rId51" w:history="1">
               <w:r>
                 <w:rPr>
                   <w:rStyle w:val="Hyperlink"/>
@@ -4910,7 +4959,7 @@
                 <w:szCs w:val="18"/>
               </w:rPr>
             </w:pPr>
-            <w:hyperlink r:id="rId50" w:history="1">
+            <w:hyperlink r:id="rId52" w:history="1">
               <w:r>
                 <w:rPr>
                   <w:rStyle w:val="Hyperlink"/>
@@ -5282,7 +5331,7 @@
                 <w:szCs w:val="18"/>
               </w:rPr>
             </w:pPr>
-            <w:hyperlink r:id="rId51" w:history="1">
+            <w:hyperlink r:id="rId53" w:history="1">
               <w:r>
                 <w:rPr>
                   <w:rStyle w:val="Hyperlink"/>
@@ -5309,7 +5358,7 @@
                 <w:szCs w:val="18"/>
               </w:rPr>
             </w:pPr>
-            <w:hyperlink r:id="rId52" w:history="1">
+            <w:hyperlink r:id="rId54" w:history="1">
               <w:r>
                 <w:rPr>
                   <w:rStyle w:val="Hyperlink"/>
@@ -5587,7 +5636,7 @@
                 <w:szCs w:val="18"/>
               </w:rPr>
             </w:pPr>
-            <w:hyperlink r:id="rId53" w:history="1">
+            <w:hyperlink r:id="rId55" w:history="1">
               <w:r>
                 <w:rPr>
                   <w:rStyle w:val="Hyperlink"/>
@@ -5609,7 +5658,7 @@
                 <w:szCs w:val="18"/>
               </w:rPr>
             </w:pPr>
-            <w:hyperlink r:id="rId54" w:history="1">
+            <w:hyperlink r:id="rId56" w:history="1">
               <w:r>
                 <w:rPr>
                   <w:rStyle w:val="Hyperlink"/>
@@ -5759,7 +5808,7 @@
                 <w:szCs w:val="18"/>
               </w:rPr>
             </w:pPr>
-            <w:hyperlink r:id="rId55" w:history="1">
+            <w:hyperlink r:id="rId57" w:history="1">
               <w:r>
                 <w:rPr>
                   <w:rStyle w:val="Hyperlink"/>
@@ -5933,7 +5982,7 @@
               </w:rPr>
               <w:t xml:space="preserve">Get started with </w:t>
             </w:r>
-            <w:hyperlink r:id="rId56" w:history="1">
+            <w:hyperlink r:id="rId58" w:history="1">
               <w:r>
                 <w:rPr>
                   <w:rStyle w:val="Hyperlink"/>
@@ -5959,7 +6008,6 @@
         <w:tc>
           <w:tcPr>
             <w:tcW w:w="1547" w:type="dxa"/>
-            <w:vMerge w:val="restart"/>
             <w:vAlign w:val="center"/>
           </w:tcPr>
           <w:p>
@@ -5991,14 +6039,6 @@
                 <w:szCs w:val="18"/>
               </w:rPr>
             </w:pPr>
-            <w:r>
-              <w:rPr>
-                <w:color w:val="000000"/>
-                <w:sz w:val="18"/>
-                <w:szCs w:val="18"/>
-              </w:rPr>
-              <w:t>Quarto Reference Integration</w:t>
-            </w:r>
           </w:p>
         </w:tc>
         <w:tc>
@@ -6164,7 +6204,6 @@
         <w:tc>
           <w:tcPr>
             <w:tcW w:w="1547" w:type="dxa"/>
-            <w:vMerge/>
             <w:vAlign w:val="center"/>
           </w:tcPr>
           <w:p>
@@ -6177,6 +6216,14 @@
                 <w:szCs w:val="18"/>
               </w:rPr>
             </w:pPr>
+            <w:r>
+              <w:rPr>
+                <w:color w:val="000000"/>
+                <w:sz w:val="18"/>
+                <w:szCs w:val="18"/>
+              </w:rPr>
+              <w:t>Scholarly Writing with Quarto</w:t>
+            </w:r>
           </w:p>
         </w:tc>
         <w:tc>
@@ -6439,7 +6486,7 @@
           <w:bCs/>
         </w:rPr>
       </w:pPr>
-      <w:hyperlink r:id="rId57" w:history="1">
+      <w:hyperlink r:id="rId59" w:history="1">
         <w:r>
           <w:rPr>
             <w:rStyle w:val="Hyperlink"/>
@@ -6456,7 +6503,7 @@
           <w:bCs/>
         </w:rPr>
       </w:pPr>
-      <w:hyperlink r:id="rId58" w:history="1">
+      <w:hyperlink r:id="rId60" w:history="1">
         <w:r>
           <w:rPr>
             <w:rStyle w:val="Hyperlink"/>
@@ -6473,7 +6520,7 @@
           <w:bCs/>
         </w:rPr>
       </w:pPr>
-      <w:hyperlink r:id="rId59" w:history="1">
+      <w:hyperlink r:id="rId61" w:history="1">
         <w:r>
           <w:rPr>
             <w:rStyle w:val="Hyperlink"/>
@@ -6498,8 +6545,8 @@
       </w:pPr>
     </w:p>
     <w:sectPr>
-      <w:footerReference w:type="even" r:id="rId60"/>
-      <w:footerReference w:type="default" r:id="rId61"/>
+      <w:footerReference w:type="even" r:id="rId62"/>
+      <w:footerReference w:type="default" r:id="rId63"/>
       <w:pgSz w:w="12240" w:h="15840"/>
       <w:pgMar w:top="720" w:right="720" w:bottom="720" w:left="720" w:header="720" w:footer="720" w:gutter="0"/>
       <w:pgNumType w:start="1"/>

</xml_diff>

<commit_message>
update to 7 wks
</commit_message>
<xml_diff>
--- a/PopHlt650-089.docx
+++ b/PopHlt650-089.docx
@@ -386,23 +386,7 @@
           <w:bCs/>
           <w:color w:val="000000" w:themeColor="text1"/>
         </w:rPr>
-        <w:t xml:space="preserve"> (Proposed 8-week course, 2 </w:t>
-      </w:r>
-      <w:proofErr w:type="gramStart"/>
-      <w:r>
-        <w:rPr>
-          <w:bCs/>
-          <w:color w:val="000000" w:themeColor="text1"/>
-        </w:rPr>
-        <w:t>1 hour</w:t>
-      </w:r>
-      <w:proofErr w:type="gramEnd"/>
-      <w:r>
-        <w:rPr>
-          <w:bCs/>
-          <w:color w:val="000000" w:themeColor="text1"/>
-        </w:rPr>
-        <w:t xml:space="preserve"> meetings per week)</w:t>
+        <w:t xml:space="preserve"> </w:t>
       </w:r>
     </w:p>
     <w:p>
@@ -1266,6 +1250,7 @@
           </w:tcPr>
           <w:p>
             <w:r>
+              <w:lastRenderedPageBreak/>
               <w:t>Describe the origins of the open science movement in social and behavioral health sciences</w:t>
             </w:r>
           </w:p>
@@ -2193,7 +2178,6 @@
         <w:rPr>
           <w:iCs/>
         </w:rPr>
-        <w:lastRenderedPageBreak/>
         <w:t xml:space="preserve">*Final </w:t>
       </w:r>
       <w:r>
@@ -5006,6 +4990,7 @@
         <w:tc>
           <w:tcPr>
             <w:tcW w:w="1782" w:type="dxa"/>
+            <w:vMerge w:val="restart"/>
             <w:shd w:val="clear" w:color="auto" w:fill="E7E6E6" w:themeFill="background2"/>
             <w:vAlign w:val="center"/>
           </w:tcPr>
@@ -5019,6 +5004,14 @@
                 <w:szCs w:val="18"/>
               </w:rPr>
             </w:pPr>
+            <w:r>
+              <w:rPr>
+                <w:color w:val="000000"/>
+                <w:sz w:val="18"/>
+                <w:szCs w:val="18"/>
+              </w:rPr>
+              <w:t>OSF pre-registration due</w:t>
+            </w:r>
           </w:p>
         </w:tc>
         <w:tc>
@@ -5147,6 +5140,7 @@
         <w:tc>
           <w:tcPr>
             <w:tcW w:w="1782" w:type="dxa"/>
+            <w:vMerge/>
             <w:shd w:val="clear" w:color="auto" w:fill="E7E6E6" w:themeFill="background2"/>
             <w:vAlign w:val="center"/>
           </w:tcPr>
@@ -5160,14 +5154,6 @@
                 <w:szCs w:val="18"/>
               </w:rPr>
             </w:pPr>
-            <w:r>
-              <w:rPr>
-                <w:color w:val="000000"/>
-                <w:sz w:val="18"/>
-                <w:szCs w:val="18"/>
-              </w:rPr>
-              <w:t>OSF pre-registration due</w:t>
-            </w:r>
           </w:p>
         </w:tc>
         <w:tc>
@@ -5346,17 +5332,27 @@
         <w:tc>
           <w:tcPr>
             <w:tcW w:w="1782" w:type="dxa"/>
+            <w:vMerge w:val="restart"/>
             <w:vAlign w:val="center"/>
           </w:tcPr>
           <w:p>
             <w:pPr>
               <w:pStyle w:val="NormalWeb"/>
+              <w:jc w:val="center"/>
               <w:rPr>
                 <w:color w:val="000000"/>
                 <w:sz w:val="18"/>
                 <w:szCs w:val="18"/>
               </w:rPr>
             </w:pPr>
+            <w:r>
+              <w:rPr>
+                <w:color w:val="000000"/>
+                <w:sz w:val="18"/>
+                <w:szCs w:val="18"/>
+              </w:rPr>
+              <w:t>HW4: Tidy Data</w:t>
+            </w:r>
           </w:p>
         </w:tc>
         <w:tc>
@@ -5487,6 +5483,7 @@
         <w:tc>
           <w:tcPr>
             <w:tcW w:w="1782" w:type="dxa"/>
+            <w:vMerge/>
             <w:vAlign w:val="center"/>
           </w:tcPr>
           <w:p>
@@ -5499,14 +5496,6 @@
                 <w:szCs w:val="18"/>
               </w:rPr>
             </w:pPr>
-            <w:r>
-              <w:rPr>
-                <w:color w:val="000000"/>
-                <w:sz w:val="18"/>
-                <w:szCs w:val="18"/>
-              </w:rPr>
-              <w:t>HW4: Tidy Data</w:t>
-            </w:r>
           </w:p>
         </w:tc>
         <w:tc>
@@ -5976,7 +5965,7 @@
                 <w:sz w:val="18"/>
                 <w:szCs w:val="18"/>
               </w:rPr>
-              <w:t>Reference Integration</w:t>
+              <w:t>Scientific writing in Quarto and Final Paper Workgroups</w:t>
             </w:r>
           </w:p>
         </w:tc>
@@ -6014,152 +6003,6 @@
               </w:r>
             </w:hyperlink>
           </w:p>
-          <w:p>
-            <w:pPr>
-              <w:pStyle w:val="NormalWeb"/>
-              <w:jc w:val="center"/>
-              <w:rPr>
-                <w:color w:val="000000"/>
-                <w:sz w:val="18"/>
-                <w:szCs w:val="18"/>
-              </w:rPr>
-            </w:pPr>
-          </w:p>
-        </w:tc>
-        <w:tc>
-          <w:tcPr>
-            <w:tcW w:w="1547" w:type="dxa"/>
-            <w:vAlign w:val="center"/>
-          </w:tcPr>
-          <w:p>
-            <w:pPr>
-              <w:pStyle w:val="NormalWeb"/>
-              <w:jc w:val="center"/>
-              <w:rPr>
-                <w:color w:val="000000"/>
-                <w:sz w:val="18"/>
-                <w:szCs w:val="18"/>
-              </w:rPr>
-            </w:pPr>
-            <w:r>
-              <w:rPr>
-                <w:color w:val="000000"/>
-                <w:sz w:val="18"/>
-                <w:szCs w:val="18"/>
-              </w:rPr>
-              <w:t>Collaborating with Zotero</w:t>
-            </w:r>
-          </w:p>
-          <w:p>
-            <w:pPr>
-              <w:pStyle w:val="NormalWeb"/>
-              <w:jc w:val="center"/>
-              <w:rPr>
-                <w:color w:val="000000"/>
-                <w:sz w:val="18"/>
-                <w:szCs w:val="18"/>
-              </w:rPr>
-            </w:pPr>
-          </w:p>
-        </w:tc>
-        <w:tc>
-          <w:tcPr>
-            <w:tcW w:w="1782" w:type="dxa"/>
-            <w:vMerge w:val="restart"/>
-            <w:vAlign w:val="center"/>
-          </w:tcPr>
-          <w:p>
-            <w:pPr>
-              <w:pStyle w:val="NormalWeb"/>
-              <w:jc w:val="center"/>
-              <w:rPr>
-                <w:color w:val="000000"/>
-                <w:sz w:val="18"/>
-                <w:szCs w:val="18"/>
-              </w:rPr>
-            </w:pPr>
-            <w:r>
-              <w:rPr>
-                <w:color w:val="000000"/>
-                <w:sz w:val="18"/>
-                <w:szCs w:val="18"/>
-              </w:rPr>
-              <w:t>--</w:t>
-            </w:r>
-          </w:p>
-        </w:tc>
-        <w:tc>
-          <w:tcPr>
-            <w:tcW w:w="1441" w:type="dxa"/>
-            <w:vAlign w:val="center"/>
-          </w:tcPr>
-          <w:p>
-            <w:pPr>
-              <w:pStyle w:val="NormalWeb"/>
-              <w:jc w:val="center"/>
-              <w:rPr>
-                <w:color w:val="000000"/>
-                <w:sz w:val="18"/>
-                <w:szCs w:val="18"/>
-              </w:rPr>
-            </w:pPr>
-            <w:r>
-              <w:rPr>
-                <w:color w:val="000000"/>
-                <w:sz w:val="18"/>
-                <w:szCs w:val="18"/>
-              </w:rPr>
-              <w:t>NA</w:t>
-            </w:r>
-          </w:p>
-        </w:tc>
-      </w:tr>
-      <w:tr>
-        <w:trPr>
-          <w:trHeight w:val="492"/>
-        </w:trPr>
-        <w:tc>
-          <w:tcPr>
-            <w:tcW w:w="891" w:type="dxa"/>
-            <w:vMerge/>
-            <w:shd w:val="clear" w:color="auto" w:fill="auto"/>
-            <w:vAlign w:val="center"/>
-          </w:tcPr>
-          <w:p>
-            <w:pPr>
-              <w:pStyle w:val="NormalWeb"/>
-              <w:jc w:val="center"/>
-              <w:rPr>
-                <w:color w:val="000000"/>
-                <w:sz w:val="18"/>
-                <w:szCs w:val="18"/>
-              </w:rPr>
-            </w:pPr>
-          </w:p>
-        </w:tc>
-        <w:tc>
-          <w:tcPr>
-            <w:tcW w:w="2082" w:type="dxa"/>
-            <w:vMerge/>
-            <w:vAlign w:val="center"/>
-          </w:tcPr>
-          <w:p>
-            <w:pPr>
-              <w:pStyle w:val="NormalWeb"/>
-              <w:jc w:val="center"/>
-              <w:rPr>
-                <w:rStyle w:val="Strong"/>
-                <w:sz w:val="18"/>
-                <w:szCs w:val="18"/>
-              </w:rPr>
-            </w:pPr>
-          </w:p>
-        </w:tc>
-        <w:tc>
-          <w:tcPr>
-            <w:tcW w:w="3041" w:type="dxa"/>
-            <w:vAlign w:val="center"/>
-          </w:tcPr>
           <w:p>
             <w:pPr>
               <w:pStyle w:val="NormalWeb"/>
@@ -6203,7 +6046,190 @@
                 <w:sz w:val="18"/>
                 <w:szCs w:val="18"/>
               </w:rPr>
-              <w:t>Scholarly Writing with Quarto</w:t>
+              <w:t>Collaborating with Zotero</w:t>
+            </w:r>
+            <w:r>
+              <w:rPr>
+                <w:color w:val="000000"/>
+                <w:sz w:val="18"/>
+                <w:szCs w:val="18"/>
+              </w:rPr>
+              <w:t xml:space="preserve"> </w:t>
+            </w:r>
+          </w:p>
+        </w:tc>
+        <w:tc>
+          <w:tcPr>
+            <w:tcW w:w="1782" w:type="dxa"/>
+            <w:vMerge w:val="restart"/>
+            <w:vAlign w:val="center"/>
+          </w:tcPr>
+          <w:p>
+            <w:pPr>
+              <w:pStyle w:val="NormalWeb"/>
+              <w:jc w:val="center"/>
+              <w:rPr>
+                <w:color w:val="000000"/>
+                <w:sz w:val="18"/>
+                <w:szCs w:val="18"/>
+              </w:rPr>
+            </w:pPr>
+            <w:r>
+              <w:rPr>
+                <w:color w:val="000000"/>
+                <w:sz w:val="18"/>
+                <w:szCs w:val="18"/>
+              </w:rPr>
+              <w:t>Final Paper</w:t>
+            </w:r>
+            <w:r>
+              <w:rPr>
+                <w:color w:val="000000"/>
+                <w:sz w:val="18"/>
+                <w:szCs w:val="18"/>
+              </w:rPr>
+              <w:t xml:space="preserve"> Due; Final Paper</w:t>
+            </w:r>
+            <w:r>
+              <w:rPr>
+                <w:color w:val="000000"/>
+                <w:sz w:val="18"/>
+                <w:szCs w:val="18"/>
+              </w:rPr>
+              <w:t xml:space="preserve"> </w:t>
+            </w:r>
+            <w:r>
+              <w:rPr>
+                <w:color w:val="000000"/>
+                <w:sz w:val="18"/>
+                <w:szCs w:val="18"/>
+              </w:rPr>
+              <w:t>Presentations</w:t>
+            </w:r>
+            <w:r>
+              <w:rPr>
+                <w:color w:val="000000"/>
+                <w:sz w:val="18"/>
+                <w:szCs w:val="18"/>
+              </w:rPr>
+              <w:t xml:space="preserve"> on the last day of classes</w:t>
+            </w:r>
+          </w:p>
+        </w:tc>
+        <w:tc>
+          <w:tcPr>
+            <w:tcW w:w="1441" w:type="dxa"/>
+            <w:vAlign w:val="center"/>
+          </w:tcPr>
+          <w:p>
+            <w:pPr>
+              <w:pStyle w:val="NormalWeb"/>
+              <w:jc w:val="center"/>
+              <w:rPr>
+                <w:color w:val="000000"/>
+                <w:sz w:val="18"/>
+                <w:szCs w:val="18"/>
+              </w:rPr>
+            </w:pPr>
+            <w:r>
+              <w:rPr>
+                <w:color w:val="000000"/>
+                <w:sz w:val="18"/>
+                <w:szCs w:val="18"/>
+              </w:rPr>
+              <w:t>NA</w:t>
+            </w:r>
+          </w:p>
+        </w:tc>
+      </w:tr>
+      <w:tr>
+        <w:trPr>
+          <w:trHeight w:val="492"/>
+        </w:trPr>
+        <w:tc>
+          <w:tcPr>
+            <w:tcW w:w="891" w:type="dxa"/>
+            <w:vMerge/>
+            <w:shd w:val="clear" w:color="auto" w:fill="auto"/>
+            <w:vAlign w:val="center"/>
+          </w:tcPr>
+          <w:p>
+            <w:pPr>
+              <w:pStyle w:val="NormalWeb"/>
+              <w:jc w:val="center"/>
+              <w:rPr>
+                <w:color w:val="000000"/>
+                <w:sz w:val="18"/>
+                <w:szCs w:val="18"/>
+              </w:rPr>
+            </w:pPr>
+          </w:p>
+        </w:tc>
+        <w:tc>
+          <w:tcPr>
+            <w:tcW w:w="2082" w:type="dxa"/>
+            <w:vMerge/>
+            <w:vAlign w:val="center"/>
+          </w:tcPr>
+          <w:p>
+            <w:pPr>
+              <w:pStyle w:val="NormalWeb"/>
+              <w:jc w:val="center"/>
+              <w:rPr>
+                <w:rStyle w:val="Strong"/>
+                <w:sz w:val="18"/>
+                <w:szCs w:val="18"/>
+              </w:rPr>
+            </w:pPr>
+          </w:p>
+        </w:tc>
+        <w:tc>
+          <w:tcPr>
+            <w:tcW w:w="3041" w:type="dxa"/>
+            <w:vAlign w:val="center"/>
+          </w:tcPr>
+          <w:p>
+            <w:pPr>
+              <w:pStyle w:val="NormalWeb"/>
+              <w:jc w:val="center"/>
+              <w:rPr>
+                <w:color w:val="000000"/>
+                <w:sz w:val="18"/>
+                <w:szCs w:val="18"/>
+              </w:rPr>
+            </w:pPr>
+            <w:r>
+              <w:rPr>
+                <w:color w:val="000000"/>
+                <w:sz w:val="18"/>
+                <w:szCs w:val="18"/>
+              </w:rPr>
+              <w:t>Final Paper Workgroups</w:t>
+            </w:r>
+          </w:p>
+        </w:tc>
+        <w:tc>
+          <w:tcPr>
+            <w:tcW w:w="1547" w:type="dxa"/>
+            <w:vAlign w:val="center"/>
+          </w:tcPr>
+          <w:p>
+            <w:pPr>
+              <w:pStyle w:val="NormalWeb"/>
+              <w:jc w:val="center"/>
+              <w:rPr>
+                <w:color w:val="000000"/>
+                <w:sz w:val="18"/>
+                <w:szCs w:val="18"/>
+              </w:rPr>
+            </w:pPr>
+            <w:r>
+              <w:rPr>
+                <w:color w:val="000000"/>
+                <w:sz w:val="18"/>
+                <w:szCs w:val="18"/>
+              </w:rPr>
+              <w:t>NA</w:t>
             </w:r>
           </w:p>
         </w:tc>
@@ -6228,192 +6254,6 @@
         <w:tc>
           <w:tcPr>
             <w:tcW w:w="1441" w:type="dxa"/>
-            <w:vAlign w:val="center"/>
-          </w:tcPr>
-          <w:p>
-            <w:pPr>
-              <w:pStyle w:val="NormalWeb"/>
-              <w:jc w:val="center"/>
-              <w:rPr>
-                <w:color w:val="000000"/>
-                <w:sz w:val="18"/>
-                <w:szCs w:val="18"/>
-              </w:rPr>
-            </w:pPr>
-            <w:r>
-              <w:rPr>
-                <w:color w:val="000000"/>
-                <w:sz w:val="18"/>
-                <w:szCs w:val="18"/>
-              </w:rPr>
-              <w:t>NA</w:t>
-            </w:r>
-          </w:p>
-        </w:tc>
-      </w:tr>
-      <w:tr>
-        <w:trPr>
-          <w:trHeight w:val="231"/>
-        </w:trPr>
-        <w:tc>
-          <w:tcPr>
-            <w:tcW w:w="891" w:type="dxa"/>
-            <w:shd w:val="clear" w:color="auto" w:fill="E7E6E6" w:themeFill="background2"/>
-            <w:vAlign w:val="center"/>
-          </w:tcPr>
-          <w:p>
-            <w:pPr>
-              <w:pStyle w:val="NormalWeb"/>
-              <w:jc w:val="center"/>
-              <w:rPr>
-                <w:color w:val="000000"/>
-                <w:sz w:val="18"/>
-                <w:szCs w:val="18"/>
-              </w:rPr>
-            </w:pPr>
-            <w:r>
-              <w:rPr>
-                <w:color w:val="000000"/>
-                <w:sz w:val="18"/>
-                <w:szCs w:val="18"/>
-              </w:rPr>
-              <w:t>8</w:t>
-            </w:r>
-          </w:p>
-        </w:tc>
-        <w:tc>
-          <w:tcPr>
-            <w:tcW w:w="2082" w:type="dxa"/>
-            <w:shd w:val="clear" w:color="auto" w:fill="E7E6E6" w:themeFill="background2"/>
-            <w:vAlign w:val="center"/>
-          </w:tcPr>
-          <w:p>
-            <w:pPr>
-              <w:pStyle w:val="NormalWeb"/>
-              <w:jc w:val="center"/>
-              <w:rPr>
-                <w:rStyle w:val="Strong"/>
-                <w:color w:val="000000"/>
-                <w:sz w:val="18"/>
-                <w:szCs w:val="18"/>
-              </w:rPr>
-            </w:pPr>
-            <w:r>
-              <w:rPr>
-                <w:rStyle w:val="Strong"/>
-                <w:color w:val="000000"/>
-                <w:sz w:val="18"/>
-                <w:szCs w:val="18"/>
-              </w:rPr>
-              <w:t>Final Paper Workgroups</w:t>
-            </w:r>
-          </w:p>
-        </w:tc>
-        <w:tc>
-          <w:tcPr>
-            <w:tcW w:w="3041" w:type="dxa"/>
-            <w:shd w:val="clear" w:color="auto" w:fill="E7E6E6" w:themeFill="background2"/>
-            <w:vAlign w:val="center"/>
-          </w:tcPr>
-          <w:p>
-            <w:pPr>
-              <w:pStyle w:val="NormalWeb"/>
-              <w:jc w:val="center"/>
-              <w:rPr>
-                <w:color w:val="000000"/>
-                <w:sz w:val="18"/>
-                <w:szCs w:val="18"/>
-              </w:rPr>
-            </w:pPr>
-            <w:r>
-              <w:rPr>
-                <w:color w:val="000000"/>
-                <w:sz w:val="18"/>
-                <w:szCs w:val="18"/>
-              </w:rPr>
-              <w:t>-</w:t>
-            </w:r>
-            <w:r>
-              <w:rPr>
-                <w:sz w:val="18"/>
-                <w:szCs w:val="18"/>
-              </w:rPr>
-              <w:t>-</w:t>
-            </w:r>
-          </w:p>
-        </w:tc>
-        <w:tc>
-          <w:tcPr>
-            <w:tcW w:w="1547" w:type="dxa"/>
-            <w:shd w:val="clear" w:color="auto" w:fill="E7E6E6" w:themeFill="background2"/>
-            <w:vAlign w:val="center"/>
-          </w:tcPr>
-          <w:p>
-            <w:pPr>
-              <w:pStyle w:val="NormalWeb"/>
-              <w:jc w:val="center"/>
-              <w:rPr>
-                <w:color w:val="000000"/>
-                <w:sz w:val="18"/>
-                <w:szCs w:val="18"/>
-              </w:rPr>
-            </w:pPr>
-            <w:r>
-              <w:rPr>
-                <w:color w:val="000000"/>
-                <w:sz w:val="18"/>
-                <w:szCs w:val="18"/>
-              </w:rPr>
-              <w:t>--</w:t>
-            </w:r>
-          </w:p>
-        </w:tc>
-        <w:tc>
-          <w:tcPr>
-            <w:tcW w:w="1782" w:type="dxa"/>
-            <w:shd w:val="clear" w:color="auto" w:fill="E7E6E6" w:themeFill="background2"/>
-            <w:vAlign w:val="center"/>
-          </w:tcPr>
-          <w:p>
-            <w:pPr>
-              <w:pStyle w:val="NormalWeb"/>
-              <w:jc w:val="center"/>
-              <w:rPr>
-                <w:color w:val="000000"/>
-                <w:sz w:val="18"/>
-                <w:szCs w:val="18"/>
-              </w:rPr>
-            </w:pPr>
-            <w:r>
-              <w:rPr>
-                <w:color w:val="000000"/>
-                <w:sz w:val="18"/>
-                <w:szCs w:val="18"/>
-              </w:rPr>
-              <w:t xml:space="preserve">Final Paper </w:t>
-            </w:r>
-            <w:r>
-              <w:rPr>
-                <w:color w:val="000000"/>
-                <w:sz w:val="18"/>
-                <w:szCs w:val="18"/>
-              </w:rPr>
-              <w:t>Presentations</w:t>
-            </w:r>
-            <w:r>
-              <w:rPr>
-                <w:color w:val="000000"/>
-                <w:sz w:val="18"/>
-                <w:szCs w:val="18"/>
-              </w:rPr>
-              <w:t xml:space="preserve"> on the last day of classes</w:t>
-            </w:r>
-          </w:p>
-        </w:tc>
-        <w:tc>
-          <w:tcPr>
-            <w:tcW w:w="1441" w:type="dxa"/>
-            <w:shd w:val="clear" w:color="auto" w:fill="E7E6E6" w:themeFill="background2"/>
             <w:vAlign w:val="center"/>
           </w:tcPr>
           <w:p>

</xml_diff>

<commit_message>
wk 3 updates (2)
</commit_message>
<xml_diff>
--- a/PopHlt650-089.docx
+++ b/PopHlt650-089.docx
@@ -5003,6 +5003,14 @@
                 <w:szCs w:val="18"/>
               </w:rPr>
             </w:pPr>
+            <w:r>
+              <w:rPr>
+                <w:color w:val="000000"/>
+                <w:sz w:val="18"/>
+                <w:szCs w:val="18"/>
+              </w:rPr>
+              <w:t>Sarah</w:t>
+            </w:r>
           </w:p>
           <w:p>
             <w:pPr>

</xml_diff>

<commit_message>
update end of semester
</commit_message>
<xml_diff>
--- a/PopHlt650-089.docx
+++ b/PopHlt650-089.docx
@@ -586,8 +586,17 @@
           <w:bCs/>
           <w:color w:val="000000" w:themeColor="text1"/>
         </w:rPr>
-        <w:t xml:space="preserve"> hours outside of the classroom for every class period. Additional details regarding student work expectations are detailed below</w:t>
-      </w:r>
+        <w:t xml:space="preserve"> hours outside of the classroom for every class period. Additional details regarding student work expectations are detailed </w:t>
+      </w:r>
+      <w:proofErr w:type="gramStart"/>
+      <w:r>
+        <w:rPr>
+          <w:bCs/>
+          <w:color w:val="000000" w:themeColor="text1"/>
+        </w:rPr>
+        <w:t>below</w:t>
+      </w:r>
+      <w:proofErr w:type="gramEnd"/>
     </w:p>
     <w:p>
       <w:pPr>
@@ -740,7 +749,15 @@
         <w:t xml:space="preserve"> </w:t>
       </w:r>
       <w:r>
-        <w:t xml:space="preserve">reproducibility in their scientific research, including: </w:t>
+        <w:t xml:space="preserve">reproducibility in their scientific research, </w:t>
+      </w:r>
+      <w:proofErr w:type="gramStart"/>
+      <w:r>
+        <w:t>including:</w:t>
+      </w:r>
+      <w:proofErr w:type="gramEnd"/>
+      <w:r>
+        <w:t xml:space="preserve"> </w:t>
       </w:r>
       <w:r>
         <w:t>development of reproducible code, management of tidy data,</w:t>
@@ -803,8 +820,13 @@
         <w:t>their</w:t>
       </w:r>
       <w:r>
-        <w:t xml:space="preserve"> scientific work</w:t>
-      </w:r>
+        <w:t xml:space="preserve"> scientific </w:t>
+      </w:r>
+      <w:proofErr w:type="gramStart"/>
+      <w:r>
+        <w:t>work</w:t>
+      </w:r>
+      <w:proofErr w:type="gramEnd"/>
     </w:p>
     <w:p>
       <w:pPr>
@@ -1571,7 +1593,21 @@
         <w:rPr>
           <w:rFonts w:eastAsiaTheme="minorHAnsi"/>
         </w:rPr>
-        <w:t xml:space="preserve"> at 11:59pm, Central Time, each Friday evening. Each individual will have 4 ‘late days’ to be used at any time during the course without penalty. After the fourth total late day (across all assignments), late homework will receive a grade of 0. </w:t>
+        <w:t xml:space="preserve"> at 11:59pm, Central Time, each Friday evening. </w:t>
+      </w:r>
+      <w:proofErr w:type="gramStart"/>
+      <w:r>
+        <w:rPr>
+          <w:rFonts w:eastAsiaTheme="minorHAnsi"/>
+        </w:rPr>
+        <w:t>Each individual</w:t>
+      </w:r>
+      <w:proofErr w:type="gramEnd"/>
+      <w:r>
+        <w:rPr>
+          <w:rFonts w:eastAsiaTheme="minorHAnsi"/>
+        </w:rPr>
+        <w:t xml:space="preserve"> will have 4 ‘late days’ to be used at any time during the course without penalty. After the fourth total late day (across all assignments), late homework will receive a grade of 0. </w:t>
       </w:r>
     </w:p>
     <w:p>
@@ -2272,11 +2308,19 @@
           <w:iCs/>
         </w:rPr>
       </w:pPr>
+      <w:proofErr w:type="gramStart"/>
       <w:r>
         <w:rPr>
           <w:iCs/>
         </w:rPr>
-        <w:t xml:space="preserve">Individuals meetings with the instructor will be hosted via </w:t>
+        <w:t>Individuals</w:t>
+      </w:r>
+      <w:proofErr w:type="gramEnd"/>
+      <w:r>
+        <w:rPr>
+          <w:iCs/>
+        </w:rPr>
+        <w:t xml:space="preserve"> meetings with the instructor will be hosted via </w:t>
       </w:r>
       <w:hyperlink r:id="rId20" w:history="1">
         <w:r>
@@ -2346,8 +2390,13 @@
         <w:t xml:space="preserve"> for instruction. Students should consult these resources prior to the start of the semester. </w:t>
       </w:r>
       <w:r>
-        <w:t>Students will need to use Git and R throughout the semester</w:t>
-      </w:r>
+        <w:t xml:space="preserve">Students will need to use Git and R throughout the </w:t>
+      </w:r>
+      <w:proofErr w:type="gramStart"/>
+      <w:r>
+        <w:t>semester</w:t>
+      </w:r>
+      <w:proofErr w:type="gramEnd"/>
     </w:p>
     <w:p>
       <w:pPr>
@@ -2677,7 +2726,21 @@
         <w:rPr>
           <w:color w:val="000000"/>
         </w:rPr>
-        <w:t xml:space="preserve"> materials and recordings for this course are protected intellectual property at UW-Madison. Students in this course may use the materials and recordings for their personal use related to participation in this class. Students may also take notes solely for their personal use. If a lecture is not already recorded, you are not authorized to record my lectures without my permission unless you are considered by the university to be a qualified student with a disability who has an approved accommodation that includes recording.  [Regent Policy Document 4-1] Students may not copy or have lecture materials and recordings outside of class, including posting on internet sites or selling to commercial entities, with the exception of sharing copies of your personal notes as a notetaker through the McBurney Disability Resource Center. </w:t>
+        <w:t xml:space="preserve"> materials and recordings for this course are protected intellectual property at UW-Madison. Students in this course may use the materials and recordings for their personal use related to participation in this class. Students may also take notes solely for their personal use. If a lecture is not already recorded, you are not authorized to record my lectures without my permission unless you are considered by the university to be a qualified student with a disability who has an approved accommodation that includes recording.  [Regent Policy Document 4-1] Students may not copy or have lecture materials and recordings outside of class, including posting on internet sites or selling to commercial entities, </w:t>
+      </w:r>
+      <w:proofErr w:type="gramStart"/>
+      <w:r>
+        <w:rPr>
+          <w:color w:val="000000"/>
+        </w:rPr>
+        <w:t>with the exception of</w:t>
+      </w:r>
+      <w:proofErr w:type="gramEnd"/>
+      <w:r>
+        <w:rPr>
+          <w:color w:val="000000"/>
+        </w:rPr>
+        <w:t xml:space="preserve"> sharing copies of your personal notes as a notetaker through the McBurney Disability Resource Center. </w:t>
       </w:r>
       <w:r>
         <w:rPr>
@@ -2746,13 +2809,29 @@
     </w:p>
     <w:p>
       <w:r>
-        <w:t xml:space="preserve">Begin homework early in the week such that you are able to seek assistance and inquire about concerns in advance of the Friday evening due date. I will respond to questions regarding homework assignments on </w:t>
+        <w:t xml:space="preserve">Begin homework early in the week such that you </w:t>
+      </w:r>
+      <w:proofErr w:type="gramStart"/>
+      <w:r>
+        <w:t>are able to</w:t>
+      </w:r>
+      <w:proofErr w:type="gramEnd"/>
+      <w:r>
+        <w:t xml:space="preserve"> seek assistance and inquire about concerns in advance of the Friday evening due date. I will respond to questions regarding homework assignments on </w:t>
       </w:r>
       <w:r>
         <w:t xml:space="preserve">Slack within 24 hours. </w:t>
       </w:r>
       <w:r>
-        <w:t xml:space="preserve">Keep your R packages and installations up-to-date during the course, such that everyone’s software plays well with others. </w:t>
+        <w:t xml:space="preserve">Keep your R packages and installations </w:t>
+      </w:r>
+      <w:proofErr w:type="gramStart"/>
+      <w:r>
+        <w:t>up-to-date</w:t>
+      </w:r>
+      <w:proofErr w:type="gramEnd"/>
+      <w:r>
+        <w:t xml:space="preserve"> during the course, such that everyone’s software plays well with others. </w:t>
       </w:r>
       <w:r>
         <w:t xml:space="preserve">Bring a </w:t>
@@ -2765,8 +2844,13 @@
         <w:t>charged laptop</w:t>
       </w:r>
       <w:r>
-        <w:t xml:space="preserve"> to class with appropriate software installations, as described above</w:t>
-      </w:r>
+        <w:t xml:space="preserve"> to class with appropriate software installations, as described </w:t>
+      </w:r>
+      <w:proofErr w:type="gramStart"/>
+      <w:r>
+        <w:t>above</w:t>
+      </w:r>
+      <w:proofErr w:type="gramEnd"/>
     </w:p>
     <w:p/>
     <w:p>
@@ -4538,6 +4622,21 @@
               </w:rPr>
               <w:t>3</w:t>
             </w:r>
+            <w:r>
+              <w:rPr>
+                <w:color w:val="000000"/>
+                <w:sz w:val="18"/>
+                <w:szCs w:val="18"/>
+              </w:rPr>
+              <w:t xml:space="preserve"> </w:t>
+            </w:r>
+            <w:r>
+              <w:rPr>
+                <w:sz w:val="18"/>
+                <w:szCs w:val="18"/>
+              </w:rPr>
+              <w:t>(4/3 &amp; 4/5)</w:t>
+            </w:r>
           </w:p>
         </w:tc>
         <w:tc>
@@ -4589,7 +4688,23 @@
                   <w:sz w:val="18"/>
                   <w:szCs w:val="18"/>
                 </w:rPr>
-                <w:t>Using OSF to Share Data: A Step-by-Step Guide</w:t>
+                <w:t>Us</w:t>
+              </w:r>
+              <w:r>
+                <w:rPr>
+                  <w:rStyle w:val="Hyperlink"/>
+                  <w:sz w:val="18"/>
+                  <w:szCs w:val="18"/>
+                </w:rPr>
+                <w:t>i</w:t>
+              </w:r>
+              <w:r>
+                <w:rPr>
+                  <w:rStyle w:val="Hyperlink"/>
+                  <w:sz w:val="18"/>
+                  <w:szCs w:val="18"/>
+                </w:rPr>
+                <w:t>ng OSF to Share Data: A Step-by-Step Guide</w:t>
               </w:r>
             </w:hyperlink>
           </w:p>
@@ -4604,7 +4719,7 @@
               <w:pStyle w:val="NormalWeb"/>
               <w:jc w:val="center"/>
               <w:rPr>
-                <w:color w:val="000000"/>
+                <w:rStyle w:val="Hyperlink"/>
                 <w:sz w:val="18"/>
                 <w:szCs w:val="18"/>
               </w:rPr>
@@ -4620,6 +4735,34 @@
               </w:r>
             </w:hyperlink>
           </w:p>
+          <w:p>
+            <w:pPr>
+              <w:pStyle w:val="NormalWeb"/>
+              <w:jc w:val="center"/>
+              <w:rPr>
+                <w:rStyle w:val="Hyperlink"/>
+              </w:rPr>
+            </w:pPr>
+            <w:r>
+              <w:rPr>
+                <w:color w:val="000000"/>
+                <w:sz w:val="18"/>
+                <w:szCs w:val="18"/>
+              </w:rPr>
+              <w:t>In class: preregistration practical</w:t>
+            </w:r>
+          </w:p>
+          <w:p>
+            <w:pPr>
+              <w:pStyle w:val="NormalWeb"/>
+              <w:jc w:val="center"/>
+              <w:rPr>
+                <w:color w:val="000000"/>
+                <w:sz w:val="18"/>
+                <w:szCs w:val="18"/>
+              </w:rPr>
+            </w:pPr>
+          </w:p>
         </w:tc>
         <w:tc>
           <w:tcPr>
@@ -4651,7 +4794,15 @@
                 <w:sz w:val="18"/>
                 <w:szCs w:val="18"/>
               </w:rPr>
-              <w:t>GitHub Repository Set-up</w:t>
+              <w:t xml:space="preserve">GitHub </w:t>
+            </w:r>
+            <w:r>
+              <w:rPr>
+                <w:color w:val="000000"/>
+                <w:sz w:val="18"/>
+                <w:szCs w:val="18"/>
+              </w:rPr>
+              <w:t>practice</w:t>
             </w:r>
           </w:p>
         </w:tc>
@@ -4798,7 +4949,7 @@
                 <w:sz w:val="18"/>
                 <w:szCs w:val="18"/>
               </w:rPr>
-              <w:t>NA</w:t>
+              <w:t>Pre-registration workgroups</w:t>
             </w:r>
           </w:p>
         </w:tc>
@@ -4875,6 +5026,21 @@
               </w:rPr>
               <w:t>4</w:t>
             </w:r>
+            <w:r>
+              <w:rPr>
+                <w:color w:val="000000"/>
+                <w:sz w:val="18"/>
+                <w:szCs w:val="18"/>
+              </w:rPr>
+              <w:t xml:space="preserve"> </w:t>
+            </w:r>
+            <w:r>
+              <w:rPr>
+                <w:sz w:val="18"/>
+                <w:szCs w:val="18"/>
+              </w:rPr>
+              <w:t>(4/10 &amp; 4/12)</w:t>
+            </w:r>
           </w:p>
         </w:tc>
         <w:tc>
@@ -5193,6 +5359,21 @@
               </w:rPr>
               <w:t>5</w:t>
             </w:r>
+            <w:r>
+              <w:rPr>
+                <w:color w:val="000000"/>
+                <w:sz w:val="18"/>
+                <w:szCs w:val="18"/>
+              </w:rPr>
+              <w:t xml:space="preserve"> </w:t>
+            </w:r>
+            <w:r>
+              <w:rPr>
+                <w:sz w:val="18"/>
+                <w:szCs w:val="18"/>
+              </w:rPr>
+              <w:t>(4/17 &amp; 4/19)</w:t>
+            </w:r>
           </w:p>
         </w:tc>
         <w:tc>
@@ -5534,6 +5715,14 @@
               </w:rPr>
               <w:t>6</w:t>
             </w:r>
+            <w:r>
+              <w:rPr>
+                <w:color w:val="000000"/>
+                <w:sz w:val="18"/>
+                <w:szCs w:val="18"/>
+              </w:rPr>
+              <w:t xml:space="preserve"> (4/24 &amp; 4/26)</w:t>
+            </w:r>
           </w:p>
         </w:tc>
         <w:tc>
@@ -5798,7 +5987,23 @@
                   <w:sz w:val="18"/>
                   <w:szCs w:val="18"/>
                 </w:rPr>
-                <w:t>Happy Git and GitHub for the user:</w:t>
+                <w:t xml:space="preserve">Happy Git and GitHub for the </w:t>
+              </w:r>
+              <w:r>
+                <w:rPr>
+                  <w:rStyle w:val="Hyperlink"/>
+                  <w:sz w:val="18"/>
+                  <w:szCs w:val="18"/>
+                </w:rPr>
+                <w:t>u</w:t>
+              </w:r>
+              <w:r>
+                <w:rPr>
+                  <w:rStyle w:val="Hyperlink"/>
+                  <w:sz w:val="18"/>
+                  <w:szCs w:val="18"/>
+                </w:rPr>
+                <w:t>ser:</w:t>
               </w:r>
             </w:hyperlink>
             <w:r>
@@ -5844,7 +6049,44 @@
                 <w:sz w:val="18"/>
                 <w:szCs w:val="18"/>
               </w:rPr>
-              <w:t>Pull, push, branch, fork, and merge</w:t>
+              <w:t xml:space="preserve">Pull, push, branch, fork, and </w:t>
+            </w:r>
+            <w:proofErr w:type="gramStart"/>
+            <w:r>
+              <w:rPr>
+                <w:color w:val="000000"/>
+                <w:sz w:val="18"/>
+                <w:szCs w:val="18"/>
+              </w:rPr>
+              <w:t>merg</w:t>
+            </w:r>
+            <w:r>
+              <w:rPr>
+                <w:color w:val="000000"/>
+                <w:sz w:val="18"/>
+                <w:szCs w:val="18"/>
+              </w:rPr>
+              <w:t>e</w:t>
+            </w:r>
+            <w:proofErr w:type="gramEnd"/>
+          </w:p>
+          <w:p>
+            <w:pPr>
+              <w:pStyle w:val="NormalWeb"/>
+              <w:jc w:val="center"/>
+              <w:rPr>
+                <w:color w:val="000000"/>
+                <w:sz w:val="18"/>
+                <w:szCs w:val="18"/>
+              </w:rPr>
+            </w:pPr>
+            <w:r>
+              <w:rPr>
+                <w:color w:val="000000"/>
+                <w:sz w:val="18"/>
+                <w:szCs w:val="18"/>
+              </w:rPr>
+              <w:t>Final Paper Workgroups</w:t>
             </w:r>
           </w:p>
         </w:tc>
@@ -5922,6 +6164,14 @@
               </w:rPr>
               <w:t>7</w:t>
             </w:r>
+            <w:r>
+              <w:rPr>
+                <w:color w:val="000000"/>
+                <w:sz w:val="18"/>
+                <w:szCs w:val="18"/>
+              </w:rPr>
+              <w:t xml:space="preserve"> (5/1 &amp; 5/3)</w:t>
+            </w:r>
           </w:p>
         </w:tc>
         <w:tc>
@@ -6027,7 +6277,7 @@
                 <w:sz w:val="18"/>
                 <w:szCs w:val="18"/>
               </w:rPr>
-              <w:t>Collaborating with Zotero</w:t>
+              <w:t xml:space="preserve">Collaborating </w:t>
             </w:r>
             <w:r>
               <w:rPr>
@@ -6035,7 +6285,7 @@
                 <w:sz w:val="18"/>
                 <w:szCs w:val="18"/>
               </w:rPr>
-              <w:t xml:space="preserve"> </w:t>
+              <w:t>with Zotero/Final Paper Workgroups</w:t>
             </w:r>
           </w:p>
         </w:tc>
@@ -6185,7 +6435,15 @@
                 <w:sz w:val="18"/>
                 <w:szCs w:val="18"/>
               </w:rPr>
-              <w:t>Final Paper Workgroups</w:t>
+              <w:t xml:space="preserve">Final Paper </w:t>
+            </w:r>
+            <w:r>
+              <w:rPr>
+                <w:color w:val="000000"/>
+                <w:sz w:val="18"/>
+                <w:szCs w:val="18"/>
+              </w:rPr>
+              <w:t>Presentations</w:t>
             </w:r>
           </w:p>
         </w:tc>

</xml_diff>